<commit_message>
united the format for the whole report
</commit_message>
<xml_diff>
--- a/Documents/CS251.docx
+++ b/Documents/CS251.docx
@@ -3529,8 +3529,8 @@
         <w:pStyle w:val="4"/>
         <w:spacing w:before="281" w:after="281"/>
       </w:pPr>
-      <w:bookmarkStart w:id="4" w:name="_Toc417111386"/>
-      <w:bookmarkStart w:id="5" w:name="_Toc351953287"/>
+      <w:bookmarkStart w:id="4" w:name="_Toc351953287"/>
+      <w:bookmarkStart w:id="5" w:name="_Toc417111386"/>
       <w:r>
         <w:rPr>
           <w:rFonts w:ascii="Calibri" w:hAnsi="Calibri" w:eastAsia="Calibri" w:cs="Calibri"/>
@@ -3906,8 +3906,8 @@
         <w:pStyle w:val="4"/>
         <w:spacing w:before="281" w:after="281"/>
       </w:pPr>
-      <w:bookmarkStart w:id="6" w:name="_Toc1511287593"/>
-      <w:bookmarkStart w:id="7" w:name="_Toc6966690"/>
+      <w:bookmarkStart w:id="6" w:name="_Toc6966690"/>
+      <w:bookmarkStart w:id="7" w:name="_Toc1511287593"/>
       <w:r>
         <w:rPr>
           <w:rFonts w:ascii="Calibri" w:hAnsi="Calibri" w:eastAsia="Calibri" w:cs="Calibri"/>
@@ -4075,10 +4075,7 @@
       </w:r>
       <w:bookmarkEnd w:id="10"/>
     </w:p>
-    <w:p>
-      <w:bookmarkStart w:id="41" w:name="_GoBack"/>
-      <w:bookmarkEnd w:id="41"/>
-    </w:p>
+    <w:p/>
     <w:p>
       <w:pPr>
         <w:pStyle w:val="4"/>
@@ -4551,8 +4548,8 @@
         <w:pStyle w:val="4"/>
         <w:spacing w:before="281" w:after="281"/>
       </w:pPr>
-      <w:bookmarkStart w:id="14" w:name="_Toc1825752638"/>
-      <w:bookmarkStart w:id="15" w:name="_Toc516523469"/>
+      <w:bookmarkStart w:id="14" w:name="_Toc516523469"/>
+      <w:bookmarkStart w:id="15" w:name="_Toc1825752638"/>
       <w:r>
         <w:rPr>
           <w:rFonts w:ascii="Calibri" w:hAnsi="Calibri" w:eastAsia="Calibri" w:cs="Calibri"/>
@@ -4680,114 +4677,108 @@
         <w:pStyle w:val="20"/>
         <w:rPr>
           <w:color w:val="181717" w:themeColor="background2" w:themeShade="1A"/>
+          <w:sz w:val="22"/>
+          <w:szCs w:val="22"/>
+        </w:rPr>
+      </w:pPr>
+      <w:r>
+        <w:rPr>
+          <w:b/>
+          <w:bCs/>
+          <w:sz w:val="22"/>
+          <w:szCs w:val="22"/>
+        </w:rPr>
+        <w:t xml:space="preserve">  </w:t>
+      </w:r>
+      <w:r>
+        <w:rPr>
+          <w:color w:val="181717" w:themeColor="background2" w:themeShade="1A"/>
+          <w:sz w:val="22"/>
+          <w:szCs w:val="22"/>
+        </w:rPr>
+        <w:t xml:space="preserve">Low-code tools use user-facing interface that enables your </w:t>
+      </w:r>
+      <w:r>
+        <w:rPr>
+          <w:rStyle w:val="21"/>
+          <w:sz w:val="22"/>
+          <w:szCs w:val="22"/>
+          <w:lang w:val="en-US" w:eastAsia="en-US"/>
+        </w:rPr>
+        <w:t xml:space="preserve">organization’s development team to speed up their work and </w:t>
+      </w:r>
+      <w:r>
+        <w:rPr>
+          <w:color w:val="181717" w:themeColor="background2" w:themeShade="1A"/>
+          <w:sz w:val="22"/>
+          <w:szCs w:val="22"/>
+        </w:rPr>
+        <w:t>reduce deployment time. No-code platforms allow  citizen developers to manage and quickly deploy business applications</w:t>
+      </w:r>
+    </w:p>
+    <w:p>
+      <w:pPr>
+        <w:pStyle w:val="20"/>
+        <w:rPr>
+          <w:b/>
+          <w:bCs/>
+          <w:sz w:val="22"/>
+          <w:szCs w:val="22"/>
+        </w:rPr>
+      </w:pPr>
+      <w:r>
+        <w:rPr>
+          <w:color w:val="181717" w:themeColor="background2" w:themeShade="1A"/>
+          <w:sz w:val="22"/>
+          <w:szCs w:val="22"/>
+        </w:rPr>
+        <w:t xml:space="preserve"> no code provides drag-and-drop interfaces and pre-built components that users can combine to create simple software applications </w:t>
+      </w:r>
+    </w:p>
+    <w:p>
+      <w:pPr>
+        <w:rPr>
+          <w:b/>
+          <w:bCs/>
           <w:sz w:val="30"/>
           <w:szCs w:val="30"/>
         </w:rPr>
       </w:pPr>
-      <w:r>
-        <w:rPr>
-          <w:b/>
-          <w:bCs/>
-          <w:sz w:val="40"/>
-          <w:szCs w:val="40"/>
-        </w:rPr>
-        <w:t xml:space="preserve">  </w:t>
-      </w:r>
-      <w:r>
-        <w:rPr>
-          <w:color w:val="181717" w:themeColor="background2" w:themeShade="1A"/>
+    </w:p>
+    <w:p>
+      <w:pPr>
+        <w:pStyle w:val="3"/>
+        <w:bidi w:val="0"/>
+      </w:pPr>
+      <w:bookmarkStart w:id="20" w:name="_Toc110267029"/>
+      <w:r>
+        <w:t>What they can do:</w:t>
+      </w:r>
+      <w:bookmarkEnd w:id="20"/>
+    </w:p>
+    <w:p>
+      <w:pPr>
+        <w:rPr>
+          <w:sz w:val="22"/>
+          <w:szCs w:val="22"/>
+        </w:rPr>
+      </w:pPr>
+      <w:r>
+        <w:rPr>
+          <w:sz w:val="22"/>
+          <w:szCs w:val="22"/>
+        </w:rPr>
+        <w:t>No-code and low-code tools have significantly broadened the scope of what individuals and businesses can achieve in software development</w:t>
+      </w:r>
+    </w:p>
+    <w:p>
+      <w:pPr>
+        <w:rPr>
+          <w:b/>
+          <w:bCs/>
           <w:sz w:val="30"/>
           <w:szCs w:val="30"/>
         </w:rPr>
-        <w:t xml:space="preserve">Low-code tools use user-facing interface that enables your </w:t>
-      </w:r>
-      <w:r>
-        <w:rPr>
-          <w:rStyle w:val="21"/>
-          <w:lang w:val="en-US" w:eastAsia="en-US"/>
-        </w:rPr>
-        <w:t xml:space="preserve">organization’s development team to speed up their work and </w:t>
-      </w:r>
-      <w:r>
-        <w:rPr>
-          <w:color w:val="181717" w:themeColor="background2" w:themeShade="1A"/>
-          <w:sz w:val="30"/>
-          <w:szCs w:val="30"/>
-        </w:rPr>
-        <w:t>reduce deployment time. No-code platforms allow  citizen developers to manage and quickly deploy business applications</w:t>
-      </w:r>
-    </w:p>
-    <w:p>
-      <w:pPr>
-        <w:pStyle w:val="20"/>
-        <w:rPr>
-          <w:b/>
-          <w:bCs/>
-          <w:sz w:val="40"/>
-          <w:szCs w:val="40"/>
-        </w:rPr>
-      </w:pPr>
-      <w:r>
-        <w:rPr>
-          <w:color w:val="181717" w:themeColor="background2" w:themeShade="1A"/>
-          <w:sz w:val="40"/>
-          <w:szCs w:val="40"/>
-        </w:rPr>
-        <w:t> </w:t>
-      </w:r>
-      <w:r>
-        <w:rPr>
-          <w:color w:val="181717" w:themeColor="background2" w:themeShade="1A"/>
-          <w:sz w:val="30"/>
-          <w:szCs w:val="30"/>
-        </w:rPr>
-        <w:t xml:space="preserve">no code provides drag-and-drop interfaces and pre-built components that users can combine to create simple software applications </w:t>
-      </w:r>
-    </w:p>
-    <w:p>
-      <w:pPr>
-        <w:rPr>
-          <w:b/>
-          <w:bCs/>
-          <w:sz w:val="30"/>
-          <w:szCs w:val="30"/>
-        </w:rPr>
-      </w:pPr>
-    </w:p>
-    <w:p>
-      <w:pPr>
-        <w:pStyle w:val="3"/>
-        <w:bidi w:val="0"/>
-      </w:pPr>
-      <w:bookmarkStart w:id="20" w:name="_Toc110267029"/>
-      <w:r>
-        <w:t>What they can do:</w:t>
-      </w:r>
-      <w:bookmarkEnd w:id="20"/>
-    </w:p>
-    <w:p>
-      <w:pPr>
-        <w:rPr>
-          <w:sz w:val="30"/>
-          <w:szCs w:val="30"/>
-        </w:rPr>
-      </w:pPr>
-      <w:r>
-        <w:rPr>
-          <w:sz w:val="30"/>
-          <w:szCs w:val="30"/>
-        </w:rPr>
-        <w:t>No-code and low-code tools have significantly broadened the scope of what individuals and businesses can achieve in software development</w:t>
-      </w:r>
-    </w:p>
-    <w:p>
-      <w:pPr>
-        <w:rPr>
-          <w:b/>
-          <w:bCs/>
-          <w:sz w:val="30"/>
-          <w:szCs w:val="30"/>
-        </w:rPr>
       </w:pPr>
     </w:p>
     <w:p>
@@ -4797,6 +4788,10 @@
       </w:pPr>
       <w:bookmarkStart w:id="21" w:name="_Toc831376593"/>
       <w:r>
+        <w:rPr>
+          <w:b/>
+          <w:bCs/>
+        </w:rPr>
         <w:t>Application Development:</w:t>
       </w:r>
       <w:bookmarkEnd w:id="21"/>
@@ -4811,14 +4806,14 @@
           <w:numId w:val="2"/>
         </w:numPr>
         <w:rPr>
-          <w:sz w:val="30"/>
-          <w:szCs w:val="30"/>
-        </w:rPr>
-      </w:pPr>
-      <w:r>
-        <w:rPr>
-          <w:sz w:val="30"/>
-          <w:szCs w:val="30"/>
+          <w:sz w:val="22"/>
+          <w:szCs w:val="22"/>
+        </w:rPr>
+      </w:pPr>
+      <w:r>
+        <w:rPr>
+          <w:sz w:val="22"/>
+          <w:szCs w:val="22"/>
         </w:rPr>
         <w:t>They enable the creation of web applications, mobile apps, and desktop applications without extensive coding knowledge.</w:t>
       </w:r>
@@ -4830,14 +4825,14 @@
           <w:numId w:val="2"/>
         </w:numPr>
         <w:rPr>
-          <w:sz w:val="30"/>
-          <w:szCs w:val="30"/>
-        </w:rPr>
-      </w:pPr>
-      <w:r>
-        <w:rPr>
-          <w:sz w:val="30"/>
-          <w:szCs w:val="30"/>
+          <w:sz w:val="22"/>
+          <w:szCs w:val="22"/>
+        </w:rPr>
+      </w:pPr>
+      <w:r>
+        <w:rPr>
+          <w:sz w:val="22"/>
+          <w:szCs w:val="22"/>
         </w:rPr>
         <w:t>This includes building user interfaces, defining workflows, and managing data.</w:t>
       </w:r>
@@ -4846,13 +4841,25 @@
       <w:pPr>
         <w:pStyle w:val="4"/>
         <w:bidi w:val="0"/>
+        <w:rPr>
+          <w:b/>
+          <w:bCs/>
+        </w:rPr>
       </w:pPr>
       <w:bookmarkStart w:id="22" w:name="_Toc1458612260"/>
       <w:r>
+        <w:rPr>
+          <w:b/>
+          <w:bCs/>
+        </w:rPr>
         <w:t>Workflow Automation:</w:t>
       </w:r>
       <w:bookmarkEnd w:id="22"/>
       <w:r>
+        <w:rPr>
+          <w:b/>
+          <w:bCs/>
+        </w:rPr>
         <w:t xml:space="preserve"> </w:t>
       </w:r>
     </w:p>
@@ -4863,14 +4870,14 @@
           <w:numId w:val="3"/>
         </w:numPr>
         <w:rPr>
-          <w:sz w:val="30"/>
-          <w:szCs w:val="30"/>
-        </w:rPr>
-      </w:pPr>
-      <w:r>
-        <w:rPr>
-          <w:sz w:val="30"/>
-          <w:szCs w:val="30"/>
+          <w:sz w:val="22"/>
+          <w:szCs w:val="22"/>
+        </w:rPr>
+      </w:pPr>
+      <w:r>
+        <w:rPr>
+          <w:sz w:val="22"/>
+          <w:szCs w:val="22"/>
         </w:rPr>
         <w:t>These tools excel at automating repetitive tasks and business processes.</w:t>
       </w:r>
@@ -4882,14 +4889,14 @@
           <w:numId w:val="3"/>
         </w:numPr>
         <w:rPr>
-          <w:sz w:val="30"/>
-          <w:szCs w:val="30"/>
-        </w:rPr>
-      </w:pPr>
-      <w:r>
-        <w:rPr>
-          <w:sz w:val="30"/>
-          <w:szCs w:val="30"/>
+          <w:sz w:val="22"/>
+          <w:szCs w:val="22"/>
+        </w:rPr>
+      </w:pPr>
+      <w:r>
+        <w:rPr>
+          <w:sz w:val="22"/>
+          <w:szCs w:val="22"/>
         </w:rPr>
         <w:t>Users can design automated workflows that connect different applications and services.</w:t>
       </w:r>
@@ -4898,13 +4905,25 @@
       <w:pPr>
         <w:pStyle w:val="4"/>
         <w:bidi w:val="0"/>
+        <w:rPr>
+          <w:b/>
+          <w:bCs/>
+        </w:rPr>
       </w:pPr>
       <w:bookmarkStart w:id="23" w:name="_Toc2062066156"/>
       <w:r>
+        <w:rPr>
+          <w:b/>
+          <w:bCs/>
+        </w:rPr>
         <w:t>Data Management:</w:t>
       </w:r>
       <w:bookmarkEnd w:id="23"/>
       <w:r>
+        <w:rPr>
+          <w:b/>
+          <w:bCs/>
+        </w:rPr>
         <w:t xml:space="preserve"> </w:t>
       </w:r>
     </w:p>
@@ -4915,14 +4934,14 @@
           <w:numId w:val="4"/>
         </w:numPr>
         <w:rPr>
-          <w:sz w:val="30"/>
-          <w:szCs w:val="30"/>
-        </w:rPr>
-      </w:pPr>
-      <w:r>
-        <w:rPr>
-          <w:sz w:val="30"/>
-          <w:szCs w:val="30"/>
+          <w:sz w:val="22"/>
+          <w:szCs w:val="22"/>
+        </w:rPr>
+      </w:pPr>
+      <w:r>
+        <w:rPr>
+          <w:sz w:val="22"/>
+          <w:szCs w:val="22"/>
         </w:rPr>
         <w:t>Many platforms provide tools for creating and managing databases, allowing users to store and retrieve data easily.</w:t>
       </w:r>
@@ -4934,14 +4953,14 @@
           <w:numId w:val="4"/>
         </w:numPr>
         <w:rPr>
-          <w:sz w:val="30"/>
-          <w:szCs w:val="30"/>
-        </w:rPr>
-      </w:pPr>
-      <w:r>
-        <w:rPr>
-          <w:sz w:val="30"/>
-          <w:szCs w:val="30"/>
+          <w:sz w:val="22"/>
+          <w:szCs w:val="22"/>
+        </w:rPr>
+      </w:pPr>
+      <w:r>
+        <w:rPr>
+          <w:sz w:val="22"/>
+          <w:szCs w:val="22"/>
         </w:rPr>
         <w:t>They facilitate data integration, enabling data to flow between different applications.</w:t>
       </w:r>
@@ -4953,6 +4972,10 @@
       </w:pPr>
       <w:bookmarkStart w:id="24" w:name="_Toc541872488"/>
       <w:r>
+        <w:rPr>
+          <w:b/>
+          <w:bCs/>
+        </w:rPr>
         <w:t>Website and Webpage Creation:</w:t>
       </w:r>
       <w:bookmarkEnd w:id="24"/>
@@ -4967,14 +4990,14 @@
           <w:numId w:val="5"/>
         </w:numPr>
         <w:rPr>
-          <w:sz w:val="30"/>
-          <w:szCs w:val="30"/>
-        </w:rPr>
-      </w:pPr>
-      <w:r>
-        <w:rPr>
-          <w:sz w:val="30"/>
-          <w:szCs w:val="30"/>
+          <w:sz w:val="22"/>
+          <w:szCs w:val="22"/>
+        </w:rPr>
+      </w:pPr>
+      <w:r>
+        <w:rPr>
+          <w:sz w:val="22"/>
+          <w:szCs w:val="22"/>
         </w:rPr>
         <w:t>No-code platforms simplify the process of building websites and landing pages, often with drag-and-drop interfaces and pre-built templates.</w:t>
       </w:r>
@@ -4983,13 +5006,25 @@
       <w:pPr>
         <w:pStyle w:val="4"/>
         <w:bidi w:val="0"/>
+        <w:rPr>
+          <w:b/>
+          <w:bCs/>
+        </w:rPr>
       </w:pPr>
       <w:bookmarkStart w:id="25" w:name="_Toc364011658"/>
       <w:r>
+        <w:rPr>
+          <w:b/>
+          <w:bCs/>
+        </w:rPr>
         <w:t>Rapid Prototyping:</w:t>
       </w:r>
       <w:bookmarkEnd w:id="25"/>
       <w:r>
+        <w:rPr>
+          <w:b/>
+          <w:bCs/>
+        </w:rPr>
         <w:t xml:space="preserve"> </w:t>
       </w:r>
     </w:p>
@@ -5000,14 +5035,14 @@
           <w:numId w:val="6"/>
         </w:numPr>
         <w:rPr>
-          <w:sz w:val="30"/>
-          <w:szCs w:val="30"/>
-        </w:rPr>
-      </w:pPr>
-      <w:r>
-        <w:rPr>
-          <w:sz w:val="30"/>
-          <w:szCs w:val="30"/>
+          <w:sz w:val="22"/>
+          <w:szCs w:val="22"/>
+        </w:rPr>
+      </w:pPr>
+      <w:r>
+        <w:rPr>
+          <w:sz w:val="22"/>
+          <w:szCs w:val="22"/>
         </w:rPr>
         <w:t>They allow for quick creation of prototypes, enabling businesses to test ideas and gather feedback rapidly.</w:t>
       </w:r>
@@ -5016,13 +5051,25 @@
       <w:pPr>
         <w:pStyle w:val="4"/>
         <w:bidi w:val="0"/>
+        <w:rPr>
+          <w:b/>
+          <w:bCs/>
+        </w:rPr>
       </w:pPr>
       <w:bookmarkStart w:id="26" w:name="_Toc960537349"/>
       <w:r>
+        <w:rPr>
+          <w:b/>
+          <w:bCs/>
+        </w:rPr>
         <w:t>Intgration with Other Services:</w:t>
       </w:r>
       <w:bookmarkEnd w:id="26"/>
       <w:r>
+        <w:rPr>
+          <w:b/>
+          <w:bCs/>
+        </w:rPr>
         <w:t xml:space="preserve"> </w:t>
       </w:r>
     </w:p>
@@ -5033,35 +5080,43 @@
           <w:numId w:val="7"/>
         </w:numPr>
         <w:rPr>
+          <w:sz w:val="22"/>
+          <w:szCs w:val="22"/>
+        </w:rPr>
+      </w:pPr>
+      <w:r>
+        <w:rPr>
+          <w:sz w:val="22"/>
+          <w:szCs w:val="22"/>
+        </w:rPr>
+        <w:t>Many platforms offer integrations with popular third-party services, such as CRM systems, payment gateways, and social media platforms.</w:t>
+      </w:r>
+    </w:p>
+    <w:p>
+      <w:pPr>
+        <w:rPr>
+          <w:b/>
+          <w:bCs/>
           <w:sz w:val="30"/>
           <w:szCs w:val="30"/>
         </w:rPr>
       </w:pPr>
-      <w:r>
-        <w:rPr>
-          <w:sz w:val="30"/>
-          <w:szCs w:val="30"/>
-        </w:rPr>
-        <w:t>Many platforms offer integrations with popular third-party services, such as CRM systems, payment gateways, and social media platforms.</w:t>
-      </w:r>
-    </w:p>
-    <w:p>
-      <w:pPr>
-        <w:rPr>
-          <w:b/>
-          <w:bCs/>
-          <w:sz w:val="30"/>
-          <w:szCs w:val="30"/>
-        </w:rPr>
-      </w:pPr>
     </w:p>
     <w:p>
       <w:pPr>
         <w:pStyle w:val="4"/>
         <w:bidi w:val="0"/>
+        <w:rPr>
+          <w:b/>
+          <w:bCs/>
+        </w:rPr>
       </w:pPr>
       <w:bookmarkStart w:id="27" w:name="_Toc79983642"/>
       <w:r>
+        <w:rPr>
+          <w:b/>
+          <w:bCs/>
+        </w:rPr>
         <w:t>Examples of What They Can Do:</w:t>
       </w:r>
       <w:bookmarkEnd w:id="27"/>
@@ -5073,14 +5128,14 @@
           <w:numId w:val="7"/>
         </w:numPr>
         <w:rPr>
-          <w:sz w:val="30"/>
-          <w:szCs w:val="30"/>
-        </w:rPr>
-      </w:pPr>
-      <w:r>
-        <w:rPr>
-          <w:sz w:val="30"/>
-          <w:szCs w:val="30"/>
+          <w:sz w:val="22"/>
+          <w:szCs w:val="22"/>
+        </w:rPr>
+      </w:pPr>
+      <w:r>
+        <w:rPr>
+          <w:sz w:val="22"/>
+          <w:szCs w:val="22"/>
         </w:rPr>
         <w:t>Build Customer Relationship Management (CRM) Systems</w:t>
       </w:r>
@@ -5092,14 +5147,14 @@
           <w:numId w:val="7"/>
         </w:numPr>
         <w:rPr>
-          <w:sz w:val="30"/>
-          <w:szCs w:val="30"/>
-        </w:rPr>
-      </w:pPr>
-      <w:r>
-        <w:rPr>
-          <w:sz w:val="30"/>
-          <w:szCs w:val="30"/>
+          <w:sz w:val="22"/>
+          <w:szCs w:val="22"/>
+        </w:rPr>
+      </w:pPr>
+      <w:r>
+        <w:rPr>
+          <w:sz w:val="22"/>
+          <w:szCs w:val="22"/>
         </w:rPr>
         <w:t>Create E-commerce Platforms</w:t>
       </w:r>
@@ -5111,14 +5166,14 @@
           <w:numId w:val="7"/>
         </w:numPr>
         <w:rPr>
-          <w:sz w:val="30"/>
-          <w:szCs w:val="30"/>
-        </w:rPr>
-      </w:pPr>
-      <w:r>
-        <w:rPr>
-          <w:sz w:val="30"/>
-          <w:szCs w:val="30"/>
+          <w:sz w:val="22"/>
+          <w:szCs w:val="22"/>
+        </w:rPr>
+      </w:pPr>
+      <w:r>
+        <w:rPr>
+          <w:sz w:val="22"/>
+          <w:szCs w:val="22"/>
         </w:rPr>
         <w:t>Develop Internal Tools</w:t>
       </w:r>
@@ -5130,14 +5185,14 @@
           <w:numId w:val="7"/>
         </w:numPr>
         <w:rPr>
-          <w:sz w:val="30"/>
-          <w:szCs w:val="30"/>
-        </w:rPr>
-      </w:pPr>
-      <w:r>
-        <w:rPr>
-          <w:sz w:val="30"/>
-          <w:szCs w:val="30"/>
+          <w:sz w:val="22"/>
+          <w:szCs w:val="22"/>
+        </w:rPr>
+      </w:pPr>
+      <w:r>
+        <w:rPr>
+          <w:sz w:val="22"/>
+          <w:szCs w:val="22"/>
         </w:rPr>
         <w:t>Automate Data Entry and Processing</w:t>
       </w:r>
@@ -5149,21 +5204,97 @@
           <w:numId w:val="7"/>
         </w:numPr>
         <w:rPr>
+          <w:sz w:val="22"/>
+          <w:szCs w:val="22"/>
+        </w:rPr>
+      </w:pPr>
+      <w:r>
+        <w:rPr>
+          <w:sz w:val="22"/>
+          <w:szCs w:val="22"/>
+        </w:rPr>
+        <w:t>Build Mobile Applications for Internal or External Use</w:t>
+      </w:r>
+    </w:p>
+    <w:p>
+      <w:pPr>
+        <w:rPr>
           <w:sz w:val="30"/>
           <w:szCs w:val="30"/>
         </w:rPr>
       </w:pPr>
-      <w:r>
+    </w:p>
+    <w:p>
+      <w:pPr>
         <w:rPr>
           <w:sz w:val="30"/>
           <w:szCs w:val="30"/>
         </w:rPr>
-        <w:t>Build Mobile Applications for Internal or External Use</w:t>
-      </w:r>
-    </w:p>
-    <w:p>
-      <w:pPr>
-        <w:rPr>
+      </w:pPr>
+    </w:p>
+    <w:p>
+      <w:pPr>
+        <w:pStyle w:val="4"/>
+        <w:bidi w:val="0"/>
+        <w:rPr>
+          <w:b/>
+          <w:bCs/>
+        </w:rPr>
+      </w:pPr>
+      <w:bookmarkStart w:id="28" w:name="_Toc939632454"/>
+      <w:r>
+        <w:rPr>
+          <w:b/>
+          <w:bCs/>
+        </w:rPr>
+        <w:t>Will they take away all the coder jobs?</w:t>
+      </w:r>
+      <w:bookmarkEnd w:id="28"/>
+      <w:r>
+        <w:rPr>
+          <w:b/>
+          <w:bCs/>
+        </w:rPr>
+        <w:t xml:space="preserve"> </w:t>
+      </w:r>
+    </w:p>
+    <w:p>
+      <w:pPr>
+        <w:rPr>
+          <w:sz w:val="22"/>
+          <w:szCs w:val="22"/>
+        </w:rPr>
+      </w:pPr>
+      <w:r>
+        <w:rPr>
+          <w:sz w:val="22"/>
+          <w:szCs w:val="22"/>
+        </w:rPr>
+        <w:t xml:space="preserve">In my opinion,No, they help users to do their tasks  and jobs quickly </w:t>
+      </w:r>
+    </w:p>
+    <w:p>
+      <w:pPr>
+        <w:rPr>
+          <w:b/>
+          <w:bCs/>
+          <w:sz w:val="22"/>
+          <w:szCs w:val="22"/>
+        </w:rPr>
+      </w:pPr>
+      <w:r>
+        <w:rPr>
+          <w:sz w:val="22"/>
+          <w:szCs w:val="22"/>
+        </w:rPr>
+        <w:t xml:space="preserve">better and faster, Coders can use them to build the basic stuff quicker, and then focus on the really tricky and we should upgrade it </w:t>
+      </w:r>
+    </w:p>
+    <w:p>
+      <w:pPr>
+        <w:rPr>
+          <w:b/>
+          <w:bCs/>
           <w:sz w:val="30"/>
           <w:szCs w:val="30"/>
         </w:rPr>
@@ -5172,6 +5303,8 @@
     <w:p>
       <w:pPr>
         <w:rPr>
+          <w:b/>
+          <w:bCs/>
           <w:sz w:val="30"/>
           <w:szCs w:val="30"/>
         </w:rPr>
@@ -5179,79 +5312,13 @@
     </w:p>
     <w:p>
       <w:pPr>
-        <w:pStyle w:val="4"/>
-        <w:bidi w:val="0"/>
-      </w:pPr>
-      <w:bookmarkStart w:id="28" w:name="_Toc939632454"/>
-      <w:r>
-        <w:t>Will they take away all the coder jobs?</w:t>
-      </w:r>
-      <w:bookmarkEnd w:id="28"/>
-      <w:r>
-        <w:t xml:space="preserve"> </w:t>
-      </w:r>
-    </w:p>
-    <w:p>
-      <w:pPr>
-        <w:rPr>
+        <w:rPr>
+          <w:b/>
+          <w:bCs/>
           <w:sz w:val="30"/>
           <w:szCs w:val="30"/>
         </w:rPr>
       </w:pPr>
-      <w:r>
-        <w:rPr>
-          <w:sz w:val="30"/>
-          <w:szCs w:val="30"/>
-        </w:rPr>
-        <w:t xml:space="preserve">In my opinion,No, they help users to do their tasks  and jobs quickly </w:t>
-      </w:r>
-    </w:p>
-    <w:p>
-      <w:pPr>
-        <w:rPr>
-          <w:b/>
-          <w:bCs/>
-          <w:sz w:val="30"/>
-          <w:szCs w:val="30"/>
-        </w:rPr>
-      </w:pPr>
-      <w:r>
-        <w:rPr>
-          <w:sz w:val="30"/>
-          <w:szCs w:val="30"/>
-        </w:rPr>
-        <w:t xml:space="preserve">better and faster, Coders can use them to build the basic stuff quicker, and then focus on the really tricky and we should upgrade it </w:t>
-      </w:r>
-    </w:p>
-    <w:p>
-      <w:pPr>
-        <w:rPr>
-          <w:b/>
-          <w:bCs/>
-          <w:sz w:val="30"/>
-          <w:szCs w:val="30"/>
-        </w:rPr>
-      </w:pPr>
-    </w:p>
-    <w:p>
-      <w:pPr>
-        <w:rPr>
-          <w:b/>
-          <w:bCs/>
-          <w:sz w:val="30"/>
-          <w:szCs w:val="30"/>
-        </w:rPr>
-      </w:pPr>
-    </w:p>
-    <w:p>
-      <w:pPr>
-        <w:rPr>
-          <w:b/>
-          <w:bCs/>
-          <w:sz w:val="30"/>
-          <w:szCs w:val="30"/>
-        </w:rPr>
-      </w:pPr>
     </w:p>
     <w:p>
       <w:pPr>
@@ -5267,14 +5334,14 @@
     <w:p>
       <w:pPr>
         <w:rPr>
-          <w:sz w:val="30"/>
-          <w:szCs w:val="30"/>
-        </w:rPr>
-      </w:pPr>
-      <w:r>
-        <w:rPr>
-          <w:sz w:val="30"/>
-          <w:szCs w:val="30"/>
+          <w:sz w:val="22"/>
+          <w:szCs w:val="22"/>
+        </w:rPr>
+      </w:pPr>
+      <w:r>
+        <w:rPr>
+          <w:sz w:val="22"/>
+          <w:szCs w:val="22"/>
         </w:rPr>
         <w:t xml:space="preserve">Both Bubble and Bildr are "no-code" or "low-code" platforms. This means they let you build web apps and sometimes mobile apps without writing a ton of traditional code.   </w:t>
       </w:r>
@@ -5287,13 +5354,25 @@
           <w:numId w:val="8"/>
         </w:numPr>
         <w:bidi w:val="0"/>
+        <w:rPr>
+          <w:b/>
+          <w:bCs/>
+        </w:rPr>
       </w:pPr>
       <w:bookmarkStart w:id="30" w:name="_Toc2077639507"/>
       <w:r>
+        <w:rPr>
+          <w:b/>
+          <w:bCs/>
+        </w:rPr>
         <w:t>What they do:</w:t>
       </w:r>
       <w:bookmarkEnd w:id="30"/>
       <w:r>
+        <w:rPr>
+          <w:b/>
+          <w:bCs/>
+        </w:rPr>
         <w:t xml:space="preserve"> </w:t>
       </w:r>
     </w:p>
@@ -5304,14 +5383,14 @@
           <w:numId w:val="8"/>
         </w:numPr>
         <w:rPr>
-          <w:sz w:val="30"/>
-          <w:szCs w:val="30"/>
-        </w:rPr>
-      </w:pPr>
-      <w:r>
-        <w:rPr>
-          <w:sz w:val="30"/>
-          <w:szCs w:val="30"/>
+          <w:sz w:val="22"/>
+          <w:szCs w:val="22"/>
+        </w:rPr>
+      </w:pPr>
+      <w:r>
+        <w:rPr>
+          <w:sz w:val="22"/>
+          <w:szCs w:val="22"/>
         </w:rPr>
         <w:t xml:space="preserve">They give you visual tools to design how your app looks and works.   </w:t>
       </w:r>
@@ -5323,14 +5402,14 @@
           <w:numId w:val="8"/>
         </w:numPr>
         <w:rPr>
-          <w:sz w:val="30"/>
-          <w:szCs w:val="30"/>
-        </w:rPr>
-      </w:pPr>
-      <w:r>
-        <w:rPr>
-          <w:sz w:val="30"/>
-          <w:szCs w:val="30"/>
+          <w:sz w:val="22"/>
+          <w:szCs w:val="22"/>
+        </w:rPr>
+      </w:pPr>
+      <w:r>
+        <w:rPr>
+          <w:sz w:val="22"/>
+          <w:szCs w:val="22"/>
         </w:rPr>
         <w:t xml:space="preserve">You can connect to databases and other services.   </w:t>
       </w:r>
@@ -5342,14 +5421,14 @@
           <w:numId w:val="8"/>
         </w:numPr>
         <w:rPr>
-          <w:sz w:val="30"/>
-          <w:szCs w:val="30"/>
-        </w:rPr>
-      </w:pPr>
-      <w:r>
-        <w:rPr>
-          <w:sz w:val="30"/>
-          <w:szCs w:val="30"/>
+          <w:sz w:val="22"/>
+          <w:szCs w:val="22"/>
+        </w:rPr>
+      </w:pPr>
+      <w:r>
+        <w:rPr>
+          <w:sz w:val="22"/>
+          <w:szCs w:val="22"/>
         </w:rPr>
         <w:t xml:space="preserve">You can create user logins, forms, and complex workflows.   </w:t>
       </w:r>
@@ -5362,13 +5441,25 @@
           <w:numId w:val="8"/>
         </w:numPr>
         <w:bidi w:val="0"/>
+        <w:rPr>
+          <w:b/>
+          <w:bCs/>
+        </w:rPr>
       </w:pPr>
       <w:bookmarkStart w:id="31" w:name="_Toc1313970259"/>
       <w:r>
+        <w:rPr>
+          <w:b/>
+          <w:bCs/>
+        </w:rPr>
         <w:t>Benefits:</w:t>
       </w:r>
       <w:bookmarkEnd w:id="31"/>
       <w:r>
+        <w:rPr>
+          <w:b/>
+          <w:bCs/>
+        </w:rPr>
         <w:t xml:space="preserve"> </w:t>
       </w:r>
     </w:p>
@@ -5379,14 +5470,14 @@
           <w:numId w:val="8"/>
         </w:numPr>
         <w:rPr>
-          <w:sz w:val="30"/>
-          <w:szCs w:val="30"/>
-        </w:rPr>
-      </w:pPr>
-      <w:r>
-        <w:rPr>
-          <w:sz w:val="30"/>
-          <w:szCs w:val="30"/>
+          <w:sz w:val="22"/>
+          <w:szCs w:val="22"/>
+        </w:rPr>
+      </w:pPr>
+      <w:r>
+        <w:rPr>
+          <w:sz w:val="22"/>
+          <w:szCs w:val="22"/>
         </w:rPr>
         <w:t>Faster development: You can build things quicker than with coding.</w:t>
       </w:r>
@@ -5398,14 +5489,14 @@
           <w:numId w:val="8"/>
         </w:numPr>
         <w:rPr>
-          <w:sz w:val="30"/>
-          <w:szCs w:val="30"/>
-        </w:rPr>
-      </w:pPr>
-      <w:r>
-        <w:rPr>
-          <w:sz w:val="30"/>
-          <w:szCs w:val="30"/>
+          <w:sz w:val="22"/>
+          <w:szCs w:val="22"/>
+        </w:rPr>
+      </w:pPr>
+      <w:r>
+        <w:rPr>
+          <w:sz w:val="22"/>
+          <w:szCs w:val="22"/>
         </w:rPr>
         <w:t>Lower cost: You don't always need a big team of developers.</w:t>
       </w:r>
@@ -5417,14 +5508,14 @@
           <w:numId w:val="8"/>
         </w:numPr>
         <w:rPr>
-          <w:sz w:val="30"/>
-          <w:szCs w:val="30"/>
-        </w:rPr>
-      </w:pPr>
-      <w:r>
-        <w:rPr>
-          <w:sz w:val="30"/>
-          <w:szCs w:val="30"/>
+          <w:sz w:val="22"/>
+          <w:szCs w:val="22"/>
+        </w:rPr>
+      </w:pPr>
+      <w:r>
+        <w:rPr>
+          <w:sz w:val="22"/>
+          <w:szCs w:val="22"/>
         </w:rPr>
         <w:t xml:space="preserve">More accessible: People with less coding skill can create apps.   </w:t>
       </w:r>
@@ -5440,10 +5531,18 @@
       </w:pPr>
       <w:bookmarkStart w:id="32" w:name="_Toc1415290806"/>
       <w:r>
+        <w:rPr>
+          <w:b/>
+          <w:bCs/>
+        </w:rPr>
         <w:t>System Quality:</w:t>
       </w:r>
       <w:bookmarkEnd w:id="32"/>
       <w:r>
+        <w:rPr>
+          <w:b/>
+          <w:bCs/>
+        </w:rPr>
         <w:t xml:space="preserve"> </w:t>
       </w:r>
     </w:p>
@@ -5454,14 +5553,14 @@
           <w:numId w:val="8"/>
         </w:numPr>
         <w:rPr>
-          <w:sz w:val="30"/>
-          <w:szCs w:val="30"/>
-        </w:rPr>
-      </w:pPr>
-      <w:r>
-        <w:rPr>
-          <w:sz w:val="30"/>
-          <w:szCs w:val="30"/>
+          <w:sz w:val="22"/>
+          <w:szCs w:val="22"/>
+        </w:rPr>
+      </w:pPr>
+      <w:r>
+        <w:rPr>
+          <w:sz w:val="22"/>
+          <w:szCs w:val="22"/>
         </w:rPr>
         <w:t>The quality depends a lot on how well you use the tools.</w:t>
       </w:r>
@@ -5473,14 +5572,14 @@
           <w:numId w:val="8"/>
         </w:numPr>
         <w:rPr>
-          <w:sz w:val="30"/>
-          <w:szCs w:val="30"/>
-        </w:rPr>
-      </w:pPr>
-      <w:r>
-        <w:rPr>
-          <w:sz w:val="30"/>
-          <w:szCs w:val="30"/>
+          <w:sz w:val="22"/>
+          <w:szCs w:val="22"/>
+        </w:rPr>
+      </w:pPr>
+      <w:r>
+        <w:rPr>
+          <w:sz w:val="22"/>
+          <w:szCs w:val="22"/>
         </w:rPr>
         <w:t>You can make good, working apps, but complex, high-performance systems might still need coding.</w:t>
       </w:r>
@@ -5492,14 +5591,14 @@
           <w:numId w:val="8"/>
         </w:numPr>
         <w:rPr>
-          <w:sz w:val="30"/>
-          <w:szCs w:val="30"/>
-        </w:rPr>
-      </w:pPr>
-      <w:r>
-        <w:rPr>
-          <w:sz w:val="30"/>
-          <w:szCs w:val="30"/>
+          <w:sz w:val="22"/>
+          <w:szCs w:val="22"/>
+        </w:rPr>
+      </w:pPr>
+      <w:r>
+        <w:rPr>
+          <w:sz w:val="22"/>
+          <w:szCs w:val="22"/>
         </w:rPr>
         <w:t>They are very good for MVP's (Minimum viable products) to test ideas quickly.</w:t>
       </w:r>
@@ -5512,13 +5611,25 @@
           <w:numId w:val="8"/>
         </w:numPr>
         <w:bidi w:val="0"/>
+        <w:rPr>
+          <w:b/>
+          <w:bCs/>
+        </w:rPr>
       </w:pPr>
       <w:bookmarkStart w:id="33" w:name="_Toc45496431"/>
       <w:r>
+        <w:rPr>
+          <w:b/>
+          <w:bCs/>
+        </w:rPr>
         <w:t>Developer Jobs:</w:t>
       </w:r>
       <w:bookmarkEnd w:id="33"/>
       <w:r>
+        <w:rPr>
+          <w:b/>
+          <w:bCs/>
+        </w:rPr>
         <w:t xml:space="preserve"> </w:t>
       </w:r>
     </w:p>
@@ -5529,14 +5640,14 @@
           <w:numId w:val="8"/>
         </w:numPr>
         <w:rPr>
-          <w:sz w:val="30"/>
-          <w:szCs w:val="30"/>
-        </w:rPr>
-      </w:pPr>
-      <w:r>
-        <w:rPr>
-          <w:sz w:val="30"/>
-          <w:szCs w:val="30"/>
+          <w:sz w:val="22"/>
+          <w:szCs w:val="22"/>
+        </w:rPr>
+      </w:pPr>
+      <w:r>
+        <w:rPr>
+          <w:sz w:val="22"/>
+          <w:szCs w:val="22"/>
         </w:rPr>
         <w:t>These tools won't totally replace developers.</w:t>
       </w:r>
@@ -5548,14 +5659,14 @@
           <w:numId w:val="8"/>
         </w:numPr>
         <w:rPr>
-          <w:sz w:val="30"/>
-          <w:szCs w:val="30"/>
-        </w:rPr>
-      </w:pPr>
-      <w:r>
-        <w:rPr>
-          <w:sz w:val="30"/>
-          <w:szCs w:val="30"/>
+          <w:sz w:val="22"/>
+          <w:szCs w:val="22"/>
+        </w:rPr>
+      </w:pPr>
+      <w:r>
+        <w:rPr>
+          <w:sz w:val="22"/>
+          <w:szCs w:val="22"/>
         </w:rPr>
         <w:t>They change the job: developers can use these tools to build faster, or focus on the more complex parts that still need coding.</w:t>
       </w:r>
@@ -5567,14 +5678,14 @@
           <w:numId w:val="8"/>
         </w:numPr>
         <w:rPr>
-          <w:sz w:val="30"/>
-          <w:szCs w:val="30"/>
-        </w:rPr>
-      </w:pPr>
-      <w:r>
-        <w:rPr>
-          <w:sz w:val="30"/>
-          <w:szCs w:val="30"/>
+          <w:sz w:val="22"/>
+          <w:szCs w:val="22"/>
+        </w:rPr>
+      </w:pPr>
+      <w:r>
+        <w:rPr>
+          <w:sz w:val="22"/>
+          <w:szCs w:val="22"/>
         </w:rPr>
         <w:t>They also create a need for developers that can work within the no-code enviroments, and create plugins to extend the no-code platforms.</w:t>
       </w:r>
@@ -5625,13 +5736,25 @@
           <w:numId w:val="9"/>
         </w:numPr>
         <w:bidi w:val="0"/>
+        <w:rPr>
+          <w:b/>
+          <w:bCs/>
+        </w:rPr>
       </w:pPr>
       <w:bookmarkStart w:id="35" w:name="_Toc1442127313"/>
       <w:r>
+        <w:rPr>
+          <w:b/>
+          <w:bCs/>
+        </w:rPr>
         <w:t>Bubble:</w:t>
       </w:r>
       <w:bookmarkEnd w:id="35"/>
       <w:r>
+        <w:rPr>
+          <w:b/>
+          <w:bCs/>
+        </w:rPr>
         <w:t xml:space="preserve"> </w:t>
       </w:r>
     </w:p>
@@ -5641,15 +5764,16 @@
           <w:ilvl w:val="1"/>
           <w:numId w:val="9"/>
         </w:numPr>
-        <w:rPr>
-          <w:sz w:val="30"/>
-          <w:szCs w:val="30"/>
-        </w:rPr>
-      </w:pPr>
-      <w:r>
-        <w:rPr>
-          <w:sz w:val="30"/>
-          <w:szCs w:val="30"/>
+        <w:spacing w:line="240" w:lineRule="auto"/>
+        <w:rPr>
+          <w:sz w:val="22"/>
+          <w:szCs w:val="22"/>
+        </w:rPr>
+      </w:pPr>
+      <w:r>
+        <w:rPr>
+          <w:sz w:val="22"/>
+          <w:szCs w:val="22"/>
         </w:rPr>
         <w:t xml:space="preserve">Known for its strong database and workflow features.   </w:t>
       </w:r>
@@ -5660,15 +5784,16 @@
           <w:ilvl w:val="1"/>
           <w:numId w:val="9"/>
         </w:numPr>
-        <w:rPr>
-          <w:sz w:val="30"/>
-          <w:szCs w:val="30"/>
-        </w:rPr>
-      </w:pPr>
-      <w:r>
-        <w:rPr>
-          <w:sz w:val="30"/>
-          <w:szCs w:val="30"/>
+        <w:spacing w:line="240" w:lineRule="auto"/>
+        <w:rPr>
+          <w:sz w:val="22"/>
+          <w:szCs w:val="22"/>
+        </w:rPr>
+      </w:pPr>
+      <w:r>
+        <w:rPr>
+          <w:sz w:val="22"/>
+          <w:szCs w:val="22"/>
         </w:rPr>
         <w:t xml:space="preserve">A lot of community support and plugins.   </w:t>
       </w:r>
@@ -5679,15 +5804,16 @@
           <w:ilvl w:val="1"/>
           <w:numId w:val="9"/>
         </w:numPr>
-        <w:rPr>
-          <w:sz w:val="30"/>
-          <w:szCs w:val="30"/>
-        </w:rPr>
-      </w:pPr>
-      <w:r>
-        <w:rPr>
-          <w:sz w:val="30"/>
-          <w:szCs w:val="30"/>
+        <w:spacing w:line="240" w:lineRule="auto"/>
+        <w:rPr>
+          <w:sz w:val="22"/>
+          <w:szCs w:val="22"/>
+        </w:rPr>
+      </w:pPr>
+      <w:r>
+        <w:rPr>
+          <w:sz w:val="22"/>
+          <w:szCs w:val="22"/>
         </w:rPr>
         <w:t xml:space="preserve">Can handle complex logic.   </w:t>
       </w:r>
@@ -5698,15 +5824,16 @@
           <w:ilvl w:val="1"/>
           <w:numId w:val="9"/>
         </w:numPr>
-        <w:rPr>
-          <w:sz w:val="30"/>
-          <w:szCs w:val="30"/>
-        </w:rPr>
-      </w:pPr>
-      <w:r>
-        <w:rPr>
-          <w:sz w:val="30"/>
-          <w:szCs w:val="30"/>
+        <w:spacing w:line="240" w:lineRule="auto"/>
+        <w:rPr>
+          <w:sz w:val="22"/>
+          <w:szCs w:val="22"/>
+        </w:rPr>
+      </w:pPr>
+      <w:r>
+        <w:rPr>
+          <w:sz w:val="22"/>
+          <w:szCs w:val="22"/>
         </w:rPr>
         <w:t>Has a large user base, and has been around for a long time.</w:t>
       </w:r>
@@ -5719,13 +5846,25 @@
           <w:numId w:val="9"/>
         </w:numPr>
         <w:bidi w:val="0"/>
+        <w:rPr>
+          <w:b/>
+          <w:bCs/>
+        </w:rPr>
       </w:pPr>
       <w:bookmarkStart w:id="36" w:name="_Toc269658839"/>
       <w:r>
+        <w:rPr>
+          <w:b/>
+          <w:bCs/>
+        </w:rPr>
         <w:t>Bildr:</w:t>
       </w:r>
       <w:bookmarkEnd w:id="36"/>
       <w:r>
+        <w:rPr>
+          <w:b/>
+          <w:bCs/>
+        </w:rPr>
         <w:t xml:space="preserve"> </w:t>
       </w:r>
     </w:p>
@@ -5735,15 +5874,16 @@
           <w:ilvl w:val="1"/>
           <w:numId w:val="9"/>
         </w:numPr>
-        <w:rPr>
-          <w:sz w:val="30"/>
-          <w:szCs w:val="30"/>
-        </w:rPr>
-      </w:pPr>
-      <w:r>
-        <w:rPr>
-          <w:sz w:val="30"/>
-          <w:szCs w:val="30"/>
+        <w:spacing w:line="240" w:lineRule="auto"/>
+        <w:rPr>
+          <w:sz w:val="22"/>
+          <w:szCs w:val="22"/>
+        </w:rPr>
+      </w:pPr>
+      <w:r>
+        <w:rPr>
+          <w:sz w:val="22"/>
+          <w:szCs w:val="22"/>
         </w:rPr>
         <w:t xml:space="preserve">Focuses on visual design and building responsive layouts.   </w:t>
       </w:r>
@@ -5754,15 +5894,16 @@
           <w:ilvl w:val="1"/>
           <w:numId w:val="9"/>
         </w:numPr>
-        <w:rPr>
-          <w:sz w:val="30"/>
-          <w:szCs w:val="30"/>
-        </w:rPr>
-      </w:pPr>
-      <w:r>
-        <w:rPr>
-          <w:sz w:val="30"/>
-          <w:szCs w:val="30"/>
+        <w:spacing w:line="240" w:lineRule="auto"/>
+        <w:rPr>
+          <w:sz w:val="22"/>
+          <w:szCs w:val="22"/>
+        </w:rPr>
+      </w:pPr>
+      <w:r>
+        <w:rPr>
+          <w:sz w:val="22"/>
+          <w:szCs w:val="22"/>
         </w:rPr>
         <w:t>Good for creating user interfaces.</w:t>
       </w:r>
@@ -5773,15 +5914,16 @@
           <w:ilvl w:val="1"/>
           <w:numId w:val="9"/>
         </w:numPr>
-        <w:rPr>
-          <w:sz w:val="30"/>
-          <w:szCs w:val="30"/>
-        </w:rPr>
-      </w:pPr>
-      <w:r>
-        <w:rPr>
-          <w:sz w:val="30"/>
-          <w:szCs w:val="30"/>
+        <w:spacing w:line="240" w:lineRule="auto"/>
+        <w:rPr>
+          <w:sz w:val="22"/>
+          <w:szCs w:val="22"/>
+        </w:rPr>
+      </w:pPr>
+      <w:r>
+        <w:rPr>
+          <w:sz w:val="22"/>
+          <w:szCs w:val="22"/>
         </w:rPr>
         <w:t>Tries to be very flexible with its design.</w:t>
       </w:r>
@@ -5792,15 +5934,16 @@
           <w:ilvl w:val="1"/>
           <w:numId w:val="9"/>
         </w:numPr>
-        <w:rPr>
-          <w:sz w:val="30"/>
-          <w:szCs w:val="30"/>
-        </w:rPr>
-      </w:pPr>
-      <w:r>
-        <w:rPr>
-          <w:sz w:val="30"/>
-          <w:szCs w:val="30"/>
+        <w:spacing w:line="240" w:lineRule="auto"/>
+        <w:rPr>
+          <w:sz w:val="22"/>
+          <w:szCs w:val="22"/>
+        </w:rPr>
+      </w:pPr>
+      <w:r>
+        <w:rPr>
+          <w:sz w:val="22"/>
+          <w:szCs w:val="22"/>
         </w:rPr>
         <w:t>Is newer than bubble, and is still actively developing new features.</w:t>
       </w:r>
@@ -5813,13 +5956,25 @@
           <w:numId w:val="9"/>
         </w:numPr>
         <w:bidi w:val="0"/>
+        <w:rPr>
+          <w:b/>
+          <w:bCs/>
+        </w:rPr>
       </w:pPr>
       <w:bookmarkStart w:id="37" w:name="_Toc478857467"/>
       <w:r>
+        <w:rPr>
+          <w:b/>
+          <w:bCs/>
+        </w:rPr>
         <w:t>Features:</w:t>
       </w:r>
       <w:bookmarkEnd w:id="37"/>
       <w:r>
+        <w:rPr>
+          <w:b/>
+          <w:bCs/>
+        </w:rPr>
         <w:t xml:space="preserve"> </w:t>
       </w:r>
     </w:p>
@@ -5829,15 +5984,16 @@
           <w:ilvl w:val="1"/>
           <w:numId w:val="9"/>
         </w:numPr>
-        <w:rPr>
-          <w:sz w:val="30"/>
-          <w:szCs w:val="30"/>
-        </w:rPr>
-      </w:pPr>
-      <w:r>
-        <w:rPr>
-          <w:sz w:val="30"/>
-          <w:szCs w:val="30"/>
+        <w:spacing w:line="240" w:lineRule="auto"/>
+        <w:rPr>
+          <w:sz w:val="22"/>
+          <w:szCs w:val="22"/>
+        </w:rPr>
+      </w:pPr>
+      <w:r>
+        <w:rPr>
+          <w:sz w:val="22"/>
+          <w:szCs w:val="22"/>
         </w:rPr>
         <w:t>Both have drag-and-drop interfaces.</w:t>
       </w:r>
@@ -5848,15 +6004,16 @@
           <w:ilvl w:val="1"/>
           <w:numId w:val="9"/>
         </w:numPr>
-        <w:rPr>
-          <w:sz w:val="30"/>
-          <w:szCs w:val="30"/>
-        </w:rPr>
-      </w:pPr>
-      <w:r>
-        <w:rPr>
-          <w:sz w:val="30"/>
-          <w:szCs w:val="30"/>
+        <w:spacing w:line="240" w:lineRule="auto"/>
+        <w:rPr>
+          <w:sz w:val="22"/>
+          <w:szCs w:val="22"/>
+        </w:rPr>
+      </w:pPr>
+      <w:r>
+        <w:rPr>
+          <w:sz w:val="22"/>
+          <w:szCs w:val="22"/>
         </w:rPr>
         <w:t xml:space="preserve">Both let you connect to APIs.   </w:t>
       </w:r>
@@ -5868,14 +6025,14 @@
           <w:numId w:val="9"/>
         </w:numPr>
         <w:rPr>
-          <w:sz w:val="30"/>
-          <w:szCs w:val="30"/>
-        </w:rPr>
-      </w:pPr>
-      <w:r>
-        <w:rPr>
-          <w:sz w:val="30"/>
-          <w:szCs w:val="30"/>
+          <w:sz w:val="22"/>
+          <w:szCs w:val="22"/>
+        </w:rPr>
+      </w:pPr>
+      <w:r>
+        <w:rPr>
+          <w:sz w:val="22"/>
+          <w:szCs w:val="22"/>
         </w:rPr>
         <w:t xml:space="preserve">Bubble might be stronger for complex back-end logic.   </w:t>
       </w:r>
@@ -5887,14 +6044,14 @@
           <w:numId w:val="9"/>
         </w:numPr>
         <w:rPr>
-          <w:sz w:val="30"/>
-          <w:szCs w:val="30"/>
-        </w:rPr>
-      </w:pPr>
-      <w:r>
-        <w:rPr>
-          <w:sz w:val="30"/>
-          <w:szCs w:val="30"/>
+          <w:sz w:val="22"/>
+          <w:szCs w:val="22"/>
+        </w:rPr>
+      </w:pPr>
+      <w:r>
+        <w:rPr>
+          <w:sz w:val="22"/>
+          <w:szCs w:val="22"/>
         </w:rPr>
         <w:t>Bildr might be stronger for detailed front-end design.</w:t>
       </w:r>
@@ -5906,14 +6063,14 @@
           <w:numId w:val="9"/>
         </w:numPr>
         <w:rPr>
-          <w:sz w:val="30"/>
-          <w:szCs w:val="30"/>
-        </w:rPr>
-      </w:pPr>
-      <w:r>
-        <w:rPr>
-          <w:sz w:val="30"/>
-          <w:szCs w:val="30"/>
+          <w:sz w:val="22"/>
+          <w:szCs w:val="22"/>
+        </w:rPr>
+      </w:pPr>
+      <w:r>
+        <w:rPr>
+          <w:sz w:val="22"/>
+          <w:szCs w:val="22"/>
         </w:rPr>
         <w:t>Both allow for the creation of custom workflows.</w:t>
       </w:r>
@@ -5925,14 +6082,14 @@
           <w:numId w:val="9"/>
         </w:numPr>
         <w:rPr>
-          <w:sz w:val="30"/>
-          <w:szCs w:val="30"/>
-        </w:rPr>
-      </w:pPr>
-      <w:r>
-        <w:rPr>
-          <w:sz w:val="30"/>
-          <w:szCs w:val="30"/>
+          <w:sz w:val="22"/>
+          <w:szCs w:val="22"/>
+        </w:rPr>
+      </w:pPr>
+      <w:r>
+        <w:rPr>
+          <w:sz w:val="22"/>
+          <w:szCs w:val="22"/>
         </w:rPr>
         <w:t>Both allow for database integration.</w:t>
       </w:r>
@@ -5965,14 +6122,14 @@
           <w:numId w:val="10"/>
         </w:numPr>
         <w:rPr>
-          <w:sz w:val="30"/>
-          <w:szCs w:val="30"/>
-        </w:rPr>
-      </w:pPr>
-      <w:r>
-        <w:rPr>
-          <w:sz w:val="30"/>
-          <w:szCs w:val="30"/>
+          <w:sz w:val="22"/>
+          <w:szCs w:val="22"/>
+        </w:rPr>
+      </w:pPr>
+      <w:r>
+        <w:rPr>
+          <w:sz w:val="22"/>
+          <w:szCs w:val="22"/>
         </w:rPr>
         <w:t>Think of Bubble as good for making the "brain" of your app work well.</w:t>
       </w:r>
@@ -5984,106 +6141,106 @@
           <w:numId w:val="10"/>
         </w:numPr>
         <w:rPr>
+          <w:sz w:val="22"/>
+          <w:szCs w:val="22"/>
+        </w:rPr>
+      </w:pPr>
+      <w:r>
+        <w:rPr>
+          <w:sz w:val="22"/>
+          <w:szCs w:val="22"/>
+        </w:rPr>
+        <w:t>Think of Bildr as good for making the "face" of your app look good.</w:t>
+      </w:r>
+    </w:p>
+    <w:p>
+      <w:pPr>
+        <w:ind w:left="720"/>
+        <w:rPr>
+          <w:sz w:val="22"/>
+          <w:szCs w:val="22"/>
+        </w:rPr>
+      </w:pPr>
+      <w:r>
+        <w:rPr>
+          <w:sz w:val="22"/>
+          <w:szCs w:val="22"/>
+        </w:rPr>
+        <w:t>They both have their uses, and the best choice depends on what you want to build.</w:t>
+      </w:r>
+    </w:p>
+    <w:p>
+      <w:pPr>
+        <w:ind w:left="720"/>
+        <w:rPr>
+          <w:sz w:val="22"/>
+          <w:szCs w:val="22"/>
+        </w:rPr>
+      </w:pPr>
+      <w:r>
+        <w:rPr>
+          <w:sz w:val="22"/>
+          <w:szCs w:val="22"/>
+        </w:rPr>
+        <w:t xml:space="preserve">Sources and related content </w:t>
+      </w:r>
+    </w:p>
+    <w:p>
+      <w:pPr>
+        <w:ind w:left="720"/>
+        <w:rPr>
+          <w:rStyle w:val="11"/>
+          <w:b/>
+          <w:bCs/>
           <w:sz w:val="30"/>
           <w:szCs w:val="30"/>
         </w:rPr>
       </w:pPr>
       <w:r>
         <w:rPr>
+          <w:b/>
+          <w:bCs/>
           <w:sz w:val="30"/>
           <w:szCs w:val="30"/>
         </w:rPr>
-        <w:t>Think of Bildr as good for making the "face" of your app look good.</w:t>
-      </w:r>
-    </w:p>
-    <w:p>
-      <w:pPr>
-        <w:ind w:left="720"/>
-        <w:rPr>
+        <w:fldChar w:fldCharType="begin"/>
+      </w:r>
+      <w:r>
+        <w:rPr>
+          <w:b/>
+          <w:bCs/>
           <w:sz w:val="30"/>
           <w:szCs w:val="30"/>
         </w:rPr>
-      </w:pPr>
-      <w:r>
-        <w:rPr>
+        <w:instrText xml:space="preserve">HYPERLINK "https://www.nocode.tech/tools/bubble" \l ":~:text=Bubble%20enables%20anyone%20to%20design,web%20apps%20without%20writing%20code." \t "_blank"</w:instrText>
+      </w:r>
+      <w:r>
+        <w:rPr>
+          <w:b/>
+          <w:bCs/>
           <w:sz w:val="30"/>
           <w:szCs w:val="30"/>
         </w:rPr>
-        <w:t>They both have their uses, and the best choice depends on what you want to build.</w:t>
+        <w:fldChar w:fldCharType="separate"/>
       </w:r>
     </w:p>
     <w:p>
       <w:pPr>
         <w:ind w:left="720"/>
         <w:rPr>
+          <w:b/>
+          <w:bCs/>
           <w:sz w:val="30"/>
           <w:szCs w:val="30"/>
         </w:rPr>
       </w:pPr>
       <w:r>
         <w:rPr>
+          <w:b/>
+          <w:bCs/>
           <w:sz w:val="30"/>
           <w:szCs w:val="30"/>
         </w:rPr>
-        <w:t xml:space="preserve">Sources and related content </w:t>
-      </w:r>
-    </w:p>
-    <w:p>
-      <w:pPr>
-        <w:ind w:left="720"/>
-        <w:rPr>
-          <w:rStyle w:val="11"/>
-          <w:b/>
-          <w:bCs/>
-          <w:sz w:val="30"/>
-          <w:szCs w:val="30"/>
-        </w:rPr>
-      </w:pPr>
-      <w:r>
-        <w:rPr>
-          <w:b/>
-          <w:bCs/>
-          <w:sz w:val="30"/>
-          <w:szCs w:val="30"/>
-        </w:rPr>
-        <w:fldChar w:fldCharType="begin"/>
-      </w:r>
-      <w:r>
-        <w:rPr>
-          <w:b/>
-          <w:bCs/>
-          <w:sz w:val="30"/>
-          <w:szCs w:val="30"/>
-        </w:rPr>
-        <w:instrText xml:space="preserve">HYPERLINK "https://www.nocode.tech/tools/bubble" \l ":~:text=Bubble%20enables%20anyone%20to%20design,web%20apps%20without%20writing%20code." \t "_blank"</w:instrText>
-      </w:r>
-      <w:r>
-        <w:rPr>
-          <w:b/>
-          <w:bCs/>
-          <w:sz w:val="30"/>
-          <w:szCs w:val="30"/>
-        </w:rPr>
-        <w:fldChar w:fldCharType="separate"/>
-      </w:r>
-    </w:p>
-    <w:p>
-      <w:pPr>
-        <w:ind w:left="720"/>
-        <w:rPr>
-          <w:b/>
-          <w:bCs/>
-          <w:sz w:val="30"/>
-          <w:szCs w:val="30"/>
-        </w:rPr>
-      </w:pPr>
-      <w:r>
-        <w:rPr>
-          <w:b/>
-          <w:bCs/>
-          <w:sz w:val="30"/>
-          <w:szCs w:val="30"/>
-        </w:rPr>
         <w:fldChar w:fldCharType="end"/>
       </w:r>
     </w:p>
@@ -6104,8 +6261,8 @@
         <w:rPr>
           <w:b/>
           <w:bCs/>
-          <w:sz w:val="40"/>
-          <w:szCs w:val="40"/>
+          <w:sz w:val="22"/>
+          <w:szCs w:val="22"/>
         </w:rPr>
       </w:pPr>
     </w:p>
@@ -6162,16 +6319,16 @@
               <w:rPr>
                 <w:b/>
                 <w:bCs/>
-                <w:sz w:val="40"/>
-                <w:szCs w:val="40"/>
+                <w:sz w:val="22"/>
+                <w:szCs w:val="22"/>
               </w:rPr>
             </w:pPr>
             <w:r>
               <w:rPr>
                 <w:b/>
                 <w:bCs/>
-                <w:sz w:val="40"/>
-                <w:szCs w:val="40"/>
+                <w:sz w:val="22"/>
+                <w:szCs w:val="22"/>
               </w:rPr>
               <w:t>Feature</w:t>
             </w:r>
@@ -6187,16 +6344,16 @@
               <w:rPr>
                 <w:b/>
                 <w:bCs/>
-                <w:sz w:val="40"/>
-                <w:szCs w:val="40"/>
+                <w:sz w:val="22"/>
+                <w:szCs w:val="22"/>
               </w:rPr>
             </w:pPr>
             <w:r>
               <w:rPr>
                 <w:b/>
                 <w:bCs/>
-                <w:sz w:val="40"/>
-                <w:szCs w:val="40"/>
+                <w:sz w:val="22"/>
+                <w:szCs w:val="22"/>
               </w:rPr>
               <w:t>Bubble</w:t>
             </w:r>
@@ -6212,16 +6369,16 @@
               <w:rPr>
                 <w:b/>
                 <w:bCs/>
-                <w:sz w:val="40"/>
-                <w:szCs w:val="40"/>
+                <w:sz w:val="22"/>
+                <w:szCs w:val="22"/>
               </w:rPr>
             </w:pPr>
             <w:r>
               <w:rPr>
                 <w:b/>
                 <w:bCs/>
-                <w:sz w:val="40"/>
-                <w:szCs w:val="40"/>
+                <w:sz w:val="22"/>
+                <w:szCs w:val="22"/>
               </w:rPr>
               <w:t>bildr</w:t>
             </w:r>
@@ -6253,14 +6410,14 @@
             <w:pPr>
               <w:spacing w:after="0" w:line="240" w:lineRule="auto"/>
               <w:rPr>
-                <w:sz w:val="30"/>
-                <w:szCs w:val="30"/>
+                <w:sz w:val="22"/>
+                <w:szCs w:val="22"/>
               </w:rPr>
             </w:pPr>
             <w:r>
               <w:rPr>
-                <w:sz w:val="30"/>
-                <w:szCs w:val="30"/>
+                <w:sz w:val="22"/>
+                <w:szCs w:val="22"/>
               </w:rPr>
               <w:t>Core Focus</w:t>
             </w:r>
@@ -6273,8 +6430,16 @@
           <w:p>
             <w:pPr>
               <w:spacing w:after="0" w:line="240" w:lineRule="auto"/>
+              <w:rPr>
+                <w:sz w:val="22"/>
+                <w:szCs w:val="22"/>
+              </w:rPr>
             </w:pPr>
             <w:r>
+              <w:rPr>
+                <w:sz w:val="22"/>
+                <w:szCs w:val="22"/>
+              </w:rPr>
               <w:t>Strong back-end logic, database, workflows.</w:t>
             </w:r>
           </w:p>
@@ -6286,8 +6451,16 @@
           <w:p>
             <w:pPr>
               <w:spacing w:after="0" w:line="240" w:lineRule="auto"/>
+              <w:rPr>
+                <w:sz w:val="22"/>
+                <w:szCs w:val="22"/>
+              </w:rPr>
             </w:pPr>
             <w:r>
+              <w:rPr>
+                <w:sz w:val="22"/>
+                <w:szCs w:val="22"/>
+              </w:rPr>
               <w:t>Detailed front-end design, visual control.</w:t>
             </w:r>
           </w:p>
@@ -6318,14 +6491,14 @@
             <w:pPr>
               <w:spacing w:after="0" w:line="240" w:lineRule="auto"/>
               <w:rPr>
-                <w:sz w:val="30"/>
-                <w:szCs w:val="30"/>
+                <w:sz w:val="22"/>
+                <w:szCs w:val="22"/>
               </w:rPr>
             </w:pPr>
             <w:r>
               <w:rPr>
-                <w:sz w:val="30"/>
-                <w:szCs w:val="30"/>
+                <w:sz w:val="22"/>
+                <w:szCs w:val="22"/>
               </w:rPr>
               <w:t>User Interface</w:t>
             </w:r>
@@ -6338,8 +6511,16 @@
           <w:p>
             <w:pPr>
               <w:spacing w:after="0" w:line="240" w:lineRule="auto"/>
+              <w:rPr>
+                <w:sz w:val="22"/>
+                <w:szCs w:val="22"/>
+              </w:rPr>
             </w:pPr>
             <w:r>
+              <w:rPr>
+                <w:sz w:val="22"/>
+                <w:szCs w:val="22"/>
+              </w:rPr>
               <w:t>Visual drag-and-drop, can be a steeper learning curve.</w:t>
             </w:r>
           </w:p>
@@ -6351,8 +6532,16 @@
           <w:p>
             <w:pPr>
               <w:spacing w:after="0" w:line="240" w:lineRule="auto"/>
+              <w:rPr>
+                <w:sz w:val="22"/>
+                <w:szCs w:val="22"/>
+              </w:rPr>
             </w:pPr>
             <w:r>
+              <w:rPr>
+                <w:sz w:val="22"/>
+                <w:szCs w:val="22"/>
+              </w:rPr>
               <w:t>Highly flexible visual builder, strong on design.</w:t>
             </w:r>
           </w:p>
@@ -6377,14 +6566,14 @@
             <w:pPr>
               <w:spacing w:after="0" w:line="240" w:lineRule="auto"/>
               <w:rPr>
-                <w:sz w:val="30"/>
-                <w:szCs w:val="30"/>
+                <w:sz w:val="22"/>
+                <w:szCs w:val="22"/>
               </w:rPr>
             </w:pPr>
             <w:r>
               <w:rPr>
-                <w:sz w:val="30"/>
-                <w:szCs w:val="30"/>
+                <w:sz w:val="22"/>
+                <w:szCs w:val="22"/>
               </w:rPr>
               <w:t>Database Capabilities</w:t>
             </w:r>
@@ -6397,8 +6586,16 @@
           <w:p>
             <w:pPr>
               <w:spacing w:after="0" w:line="240" w:lineRule="auto"/>
+              <w:rPr>
+                <w:sz w:val="22"/>
+                <w:szCs w:val="22"/>
+              </w:rPr>
             </w:pPr>
             <w:r>
+              <w:rPr>
+                <w:sz w:val="22"/>
+                <w:szCs w:val="22"/>
+              </w:rPr>
               <w:t>Robust built-in database, good for complex data.</w:t>
             </w:r>
           </w:p>
@@ -6410,8 +6607,16 @@
           <w:p>
             <w:pPr>
               <w:spacing w:after="0" w:line="240" w:lineRule="auto"/>
+              <w:rPr>
+                <w:sz w:val="22"/>
+                <w:szCs w:val="22"/>
+              </w:rPr>
             </w:pPr>
             <w:r>
+              <w:rPr>
+                <w:sz w:val="22"/>
+                <w:szCs w:val="22"/>
+              </w:rPr>
               <w:t>Database integrations, emphasis on connecting to data</w:t>
             </w:r>
           </w:p>
@@ -6442,14 +6647,14 @@
             <w:pPr>
               <w:spacing w:after="0" w:line="240" w:lineRule="auto"/>
               <w:rPr>
-                <w:sz w:val="30"/>
-                <w:szCs w:val="30"/>
+                <w:sz w:val="22"/>
+                <w:szCs w:val="22"/>
               </w:rPr>
             </w:pPr>
             <w:r>
               <w:rPr>
-                <w:sz w:val="30"/>
-                <w:szCs w:val="30"/>
+                <w:sz w:val="22"/>
+                <w:szCs w:val="22"/>
               </w:rPr>
               <w:t>Workflow Logic</w:t>
             </w:r>
@@ -6462,8 +6667,16 @@
           <w:p>
             <w:pPr>
               <w:spacing w:after="0" w:line="240" w:lineRule="auto"/>
+              <w:rPr>
+                <w:sz w:val="22"/>
+                <w:szCs w:val="22"/>
+              </w:rPr>
             </w:pPr>
             <w:r>
+              <w:rPr>
+                <w:sz w:val="22"/>
+                <w:szCs w:val="22"/>
+              </w:rPr>
               <w:t>Very powerful workflow editor, can handle intricate processes.</w:t>
             </w:r>
           </w:p>
@@ -6475,8 +6688,16 @@
           <w:p>
             <w:pPr>
               <w:spacing w:after="0" w:line="240" w:lineRule="auto"/>
+              <w:rPr>
+                <w:sz w:val="22"/>
+                <w:szCs w:val="22"/>
+              </w:rPr>
             </w:pPr>
             <w:r>
+              <w:rPr>
+                <w:sz w:val="22"/>
+                <w:szCs w:val="22"/>
+              </w:rPr>
               <w:t>Workflow automation, customizable triggers and actions.</w:t>
             </w:r>
           </w:p>
@@ -6507,14 +6728,14 @@
             <w:pPr>
               <w:spacing w:after="0" w:line="240" w:lineRule="auto"/>
               <w:rPr>
-                <w:sz w:val="30"/>
-                <w:szCs w:val="30"/>
+                <w:sz w:val="22"/>
+                <w:szCs w:val="22"/>
               </w:rPr>
             </w:pPr>
             <w:r>
               <w:rPr>
-                <w:sz w:val="30"/>
-                <w:szCs w:val="30"/>
+                <w:sz w:val="22"/>
+                <w:szCs w:val="22"/>
               </w:rPr>
               <w:t>Front-End Design</w:t>
             </w:r>
@@ -6527,8 +6748,16 @@
           <w:p>
             <w:pPr>
               <w:spacing w:after="0" w:line="240" w:lineRule="auto"/>
+              <w:rPr>
+                <w:sz w:val="22"/>
+                <w:szCs w:val="22"/>
+              </w:rPr>
             </w:pPr>
             <w:r>
+              <w:rPr>
+                <w:sz w:val="22"/>
+                <w:szCs w:val="22"/>
+              </w:rPr>
               <w:t>Responsive design, wide range of visual elements.</w:t>
             </w:r>
           </w:p>
@@ -6540,8 +6769,16 @@
           <w:p>
             <w:pPr>
               <w:spacing w:after="0" w:line="240" w:lineRule="auto"/>
+              <w:rPr>
+                <w:sz w:val="22"/>
+                <w:szCs w:val="22"/>
+              </w:rPr>
             </w:pPr>
             <w:r>
+              <w:rPr>
+                <w:sz w:val="22"/>
+                <w:szCs w:val="22"/>
+              </w:rPr>
               <w:t>Very high control over design, pixel-perfect layouts.</w:t>
             </w:r>
           </w:p>
@@ -6609,14 +6846,18 @@
             <w:pPr>
               <w:spacing w:after="0" w:line="240" w:lineRule="auto"/>
               <w:rPr>
-                <w:sz w:val="30"/>
-                <w:szCs w:val="30"/>
+                <w:b/>
+                <w:bCs/>
+                <w:sz w:val="22"/>
+                <w:szCs w:val="22"/>
               </w:rPr>
             </w:pPr>
             <w:r>
               <w:rPr>
-                <w:sz w:val="30"/>
-                <w:szCs w:val="30"/>
+                <w:b/>
+                <w:bCs/>
+                <w:sz w:val="22"/>
+                <w:szCs w:val="22"/>
               </w:rPr>
               <w:t>Plugin/Integration</w:t>
             </w:r>
@@ -6676,14 +6917,16 @@
               <w:rPr>
                 <w:b/>
                 <w:bCs/>
-                <w:sz w:val="40"/>
-                <w:szCs w:val="40"/>
+                <w:sz w:val="22"/>
+                <w:szCs w:val="22"/>
               </w:rPr>
             </w:pPr>
             <w:r>
               <w:rPr>
-                <w:sz w:val="30"/>
-                <w:szCs w:val="30"/>
+                <w:b/>
+                <w:bCs/>
+                <w:sz w:val="22"/>
+                <w:szCs w:val="22"/>
               </w:rPr>
               <w:t>Learning Curve</w:t>
             </w:r>
@@ -6741,14 +6984,18 @@
             <w:pPr>
               <w:spacing w:after="0" w:line="240" w:lineRule="auto"/>
               <w:rPr>
-                <w:sz w:val="30"/>
-                <w:szCs w:val="30"/>
+                <w:b/>
+                <w:bCs/>
+                <w:sz w:val="22"/>
+                <w:szCs w:val="22"/>
               </w:rPr>
             </w:pPr>
             <w:r>
               <w:rPr>
-                <w:sz w:val="30"/>
-                <w:szCs w:val="30"/>
+                <w:b/>
+                <w:bCs/>
+                <w:sz w:val="22"/>
+                <w:szCs w:val="22"/>
               </w:rPr>
               <w:t>Community Support</w:t>
             </w:r>
@@ -6800,14 +7047,18 @@
             <w:pPr>
               <w:spacing w:after="0" w:line="240" w:lineRule="auto"/>
               <w:rPr>
-                <w:sz w:val="30"/>
-                <w:szCs w:val="30"/>
+                <w:b/>
+                <w:bCs/>
+                <w:sz w:val="22"/>
+                <w:szCs w:val="22"/>
               </w:rPr>
             </w:pPr>
             <w:r>
               <w:rPr>
-                <w:sz w:val="30"/>
-                <w:szCs w:val="30"/>
+                <w:b/>
+                <w:bCs/>
+                <w:sz w:val="22"/>
+                <w:szCs w:val="22"/>
               </w:rPr>
               <w:t>Ideal Use Cases</w:t>
             </w:r>
@@ -6869,10 +7120,13 @@
                 <w:szCs w:val="30"/>
               </w:rPr>
             </w:pPr>
+            <w:bookmarkStart w:id="41" w:name="_GoBack" w:colFirst="2" w:colLast="1"/>
             <w:r>
               <w:rPr>
-                <w:sz w:val="30"/>
-                <w:szCs w:val="30"/>
+                <w:b/>
+                <w:bCs/>
+                <w:sz w:val="22"/>
+                <w:szCs w:val="22"/>
               </w:rPr>
               <w:t>Coding capabilities</w:t>
             </w:r>
@@ -6905,6 +7159,7 @@
           </w:p>
         </w:tc>
       </w:tr>
+      <w:bookmarkEnd w:id="41"/>
       <w:tr>
         <w:tblPrEx>
           <w:tblBorders>
@@ -9274,10 +9529,10 @@
     <w:lsdException w:uiPriority="99" w:name="index 7"/>
     <w:lsdException w:uiPriority="99" w:name="index 8"/>
     <w:lsdException w:uiPriority="99" w:name="index 9"/>
-    <w:lsdException w:uiPriority="39" w:name="toc 1"/>
-    <w:lsdException w:uiPriority="39" w:name="toc 2"/>
-    <w:lsdException w:uiPriority="39" w:name="toc 3"/>
-    <w:lsdException w:uiPriority="39" w:name="toc 4"/>
+    <w:lsdException w:qFormat="1" w:uiPriority="39" w:name="toc 1"/>
+    <w:lsdException w:qFormat="1" w:uiPriority="39" w:name="toc 2"/>
+    <w:lsdException w:qFormat="1" w:uiPriority="39" w:name="toc 3"/>
+    <w:lsdException w:qFormat="1" w:uiPriority="39" w:name="toc 4"/>
     <w:lsdException w:uiPriority="39" w:name="toc 5"/>
     <w:lsdException w:uiPriority="39" w:name="toc 6"/>
     <w:lsdException w:uiPriority="39" w:name="toc 7"/>
@@ -9707,6 +9962,7 @@
     <w:next w:val="1"/>
     <w:semiHidden/>
     <w:unhideWhenUsed/>
+    <w:qFormat/>
     <w:uiPriority w:val="39"/>
   </w:style>
   <w:style w:type="paragraph" w:styleId="14">
@@ -9715,6 +9971,7 @@
     <w:next w:val="1"/>
     <w:semiHidden/>
     <w:unhideWhenUsed/>
+    <w:qFormat/>
     <w:uiPriority w:val="39"/>
     <w:pPr>
       <w:ind w:left="420" w:leftChars="200"/>
@@ -9726,6 +9983,7 @@
     <w:next w:val="1"/>
     <w:semiHidden/>
     <w:unhideWhenUsed/>
+    <w:qFormat/>
     <w:uiPriority w:val="39"/>
     <w:pPr>
       <w:ind w:left="840" w:leftChars="400"/>
@@ -9737,6 +9995,7 @@
     <w:next w:val="1"/>
     <w:semiHidden/>
     <w:unhideWhenUsed/>
+    <w:qFormat/>
     <w:uiPriority w:val="39"/>
     <w:pPr>
       <w:ind w:left="1260" w:leftChars="600"/>
@@ -9819,6 +10078,7 @@
   <w:style w:type="character" w:customStyle="1" w:styleId="23">
     <w:name w:val="Heading 2 Char"/>
     <w:link w:val="3"/>
+    <w:qFormat/>
     <w:uiPriority w:val="0"/>
     <w:rPr>
       <w:b/>

</xml_diff>